<commit_message>
Day 21 (27/11): Common Table Expressions (CTEs)
</commit_message>
<xml_diff>
--- a/Day-21/Day-21.docx
+++ b/Day-21/Day-21.docx
@@ -20,20 +20,20 @@
           <w:b/>
           <w:bCs/>
         </w:rPr>
-        <w:t>Day 20 | 21-Days SQL Challenge by Indian Data Club</w:t>
-      </w:r>
-    </w:p>
-    <w:p>
-      <w:pPr>
-        <w:rPr>
-          <w:rFonts w:ascii="Segoe UI Emoji" w:hAnsi="Segoe UI Emoji" w:cs="Segoe UI Emoji"/>
-        </w:rPr>
-      </w:pPr>
-      <w:r>
-        <w:rPr>
-          <w:rFonts w:ascii="Segoe UI Emoji" w:hAnsi="Segoe UI Emoji" w:cs="Segoe UI Emoji"/>
-        </w:rPr>
-        <w:t xml:space="preserve">Today’s topic was all about </w:t>
+        <w:t>Day 21 | 21-Days SQL Challenge by Indian Data Club</w:t>
+      </w:r>
+    </w:p>
+    <w:p>
+      <w:pPr>
+        <w:rPr>
+          <w:rFonts w:ascii="Segoe UI Emoji" w:hAnsi="Segoe UI Emoji" w:cs="Segoe UI Emoji"/>
+        </w:rPr>
+      </w:pPr>
+      <w:r>
+        <w:rPr>
+          <w:rFonts w:ascii="Segoe UI Emoji" w:hAnsi="Segoe UI Emoji" w:cs="Segoe UI Emoji"/>
+        </w:rPr>
+        <w:t xml:space="preserve">Today’s focus was on </w:t>
       </w:r>
       <w:r>
         <w:rPr>
@@ -41,13 +41,33 @@
           <w:b/>
           <w:bCs/>
         </w:rPr>
-        <w:t>Aggregate Window Functions</w:t>
-      </w:r>
-      <w:r>
-        <w:rPr>
-          <w:rFonts w:ascii="Segoe UI Emoji" w:hAnsi="Segoe UI Emoji" w:cs="Segoe UI Emoji"/>
-        </w:rPr>
-        <w:t xml:space="preserve"> — a powerful SQL concept that lets us calculate running totals, moving averages, and cumulative insights </w:t>
+        <w:t>Common Table Expressions (CTEs)</w:t>
+      </w:r>
+      <w:r>
+        <w:rPr>
+          <w:rFonts w:ascii="Segoe UI Emoji" w:hAnsi="Segoe UI Emoji" w:cs="Segoe UI Emoji"/>
+        </w:rPr>
+        <w:t xml:space="preserve"> — one of the most powerful tools to make complex SQL queries clean, structured, and easy to understand 🔍</w:t>
+      </w:r>
+    </w:p>
+    <w:p>
+      <w:pPr>
+        <w:rPr>
+          <w:rFonts w:ascii="Segoe UI Emoji" w:hAnsi="Segoe UI Emoji" w:cs="Segoe UI Emoji"/>
+        </w:rPr>
+      </w:pPr>
+      <w:r>
+        <w:rPr>
+          <w:rFonts w:ascii="Segoe UI Emoji" w:hAnsi="Segoe UI Emoji" w:cs="Segoe UI Emoji"/>
+        </w:rPr>
+        <w:t>Through this session, I learned how to:</w:t>
+      </w:r>
+      <w:r>
+        <w:rPr>
+          <w:rFonts w:ascii="Segoe UI Emoji" w:hAnsi="Segoe UI Emoji" w:cs="Segoe UI Emoji"/>
+        </w:rPr>
+        <w:br/>
+        <w:t xml:space="preserve">✔️ Use </w:t>
       </w:r>
       <w:r>
         <w:rPr>
@@ -55,33 +75,20 @@
           <w:b/>
           <w:bCs/>
         </w:rPr>
-        <w:t>without collapsing rows</w:t>
-      </w:r>
-      <w:r>
-        <w:rPr>
-          <w:rFonts w:ascii="Segoe UI Emoji" w:hAnsi="Segoe UI Emoji" w:cs="Segoe UI Emoji"/>
-        </w:rPr>
-        <w:t>! 📊</w:t>
-      </w:r>
-    </w:p>
-    <w:p>
-      <w:pPr>
-        <w:rPr>
-          <w:rFonts w:ascii="Segoe UI Emoji" w:hAnsi="Segoe UI Emoji" w:cs="Segoe UI Emoji"/>
-        </w:rPr>
-      </w:pPr>
-      <w:r>
-        <w:rPr>
-          <w:rFonts w:ascii="Segoe UI Emoji" w:hAnsi="Segoe UI Emoji" w:cs="Segoe UI Emoji"/>
-        </w:rPr>
-        <w:t>Through this session, I learned how to:</w:t>
+        <w:t>WITH</w:t>
+      </w:r>
+      <w:r>
+        <w:rPr>
+          <w:rFonts w:ascii="Segoe UI Emoji" w:hAnsi="Segoe UI Emoji" w:cs="Segoe UI Emoji"/>
+        </w:rPr>
+        <w:t xml:space="preserve"> clauses to define temporary result sets for organized querying</w:t>
       </w:r>
       <w:r>
         <w:rPr>
           <w:rFonts w:ascii="Segoe UI Emoji" w:hAnsi="Segoe UI Emoji" w:cs="Segoe UI Emoji"/>
         </w:rPr>
         <w:br/>
-        <w:t xml:space="preserve">✔️ Use </w:t>
+        <w:t xml:space="preserve">✔️ Build </w:t>
       </w:r>
       <w:r>
         <w:rPr>
@@ -89,20 +96,20 @@
           <w:b/>
           <w:bCs/>
         </w:rPr>
-        <w:t>SUM() OVER</w:t>
-      </w:r>
-      <w:r>
-        <w:rPr>
-          <w:rFonts w:ascii="Segoe UI Emoji" w:hAnsi="Segoe UI Emoji" w:cs="Segoe UI Emoji"/>
-        </w:rPr>
-        <w:t xml:space="preserve"> to calculate running totals</w:t>
+        <w:t>multiple CTEs</w:t>
+      </w:r>
+      <w:r>
+        <w:rPr>
+          <w:rFonts w:ascii="Segoe UI Emoji" w:hAnsi="Segoe UI Emoji" w:cs="Segoe UI Emoji"/>
+        </w:rPr>
+        <w:t xml:space="preserve"> to simplify complex multi-step analyses</w:t>
       </w:r>
       <w:r>
         <w:rPr>
           <w:rFonts w:ascii="Segoe UI Emoji" w:hAnsi="Segoe UI Emoji" w:cs="Segoe UI Emoji"/>
         </w:rPr>
         <w:br/>
-        <w:t xml:space="preserve">✔️ Apply </w:t>
+        <w:t xml:space="preserve">✔️ Create </w:t>
       </w:r>
       <w:r>
         <w:rPr>
@@ -110,20 +117,20 @@
           <w:b/>
           <w:bCs/>
         </w:rPr>
-        <w:t>AVG() OVER</w:t>
-      </w:r>
-      <w:r>
-        <w:rPr>
-          <w:rFonts w:ascii="Segoe UI Emoji" w:hAnsi="Segoe UI Emoji" w:cs="Segoe UI Emoji"/>
-        </w:rPr>
-        <w:t xml:space="preserve"> for moving averages across time</w:t>
+        <w:t>CTEs referencing other CTEs</w:t>
+      </w:r>
+      <w:r>
+        <w:rPr>
+          <w:rFonts w:ascii="Segoe UI Emoji" w:hAnsi="Segoe UI Emoji" w:cs="Segoe UI Emoji"/>
+        </w:rPr>
+        <w:t xml:space="preserve"> for hierarchical logic</w:t>
       </w:r>
       <w:r>
         <w:rPr>
           <w:rFonts w:ascii="Segoe UI Emoji" w:hAnsi="Segoe UI Emoji" w:cs="Segoe UI Emoji"/>
         </w:rPr>
         <w:br/>
-        <w:t xml:space="preserve">✔️ Use </w:t>
+        <w:t xml:space="preserve">✔️ Compare </w:t>
       </w:r>
       <w:r>
         <w:rPr>
@@ -131,13 +138,20 @@
           <w:b/>
           <w:bCs/>
         </w:rPr>
-        <w:t>MIN()</w:t>
-      </w:r>
-      <w:r>
-        <w:rPr>
-          <w:rFonts w:ascii="Segoe UI Emoji" w:hAnsi="Segoe UI Emoji" w:cs="Segoe UI Emoji"/>
-        </w:rPr>
-        <w:t xml:space="preserve">, </w:t>
+        <w:t>CTEs vs Subqueries</w:t>
+      </w:r>
+      <w:r>
+        <w:rPr>
+          <w:rFonts w:ascii="Segoe UI Emoji" w:hAnsi="Segoe UI Emoji" w:cs="Segoe UI Emoji"/>
+        </w:rPr>
+        <w:t xml:space="preserve"> in terms of readability and reusability</w:t>
+      </w:r>
+      <w:r>
+        <w:rPr>
+          <w:rFonts w:ascii="Segoe UI Emoji" w:hAnsi="Segoe UI Emoji" w:cs="Segoe UI Emoji"/>
+        </w:rPr>
+        <w:br/>
+        <w:t xml:space="preserve">✔️ Use CTEs for </w:t>
       </w:r>
       <w:r>
         <w:rPr>
@@ -145,13 +159,26 @@
           <w:b/>
           <w:bCs/>
         </w:rPr>
-        <w:t>MAX()</w:t>
-      </w:r>
-      <w:r>
-        <w:rPr>
-          <w:rFonts w:ascii="Segoe UI Emoji" w:hAnsi="Segoe UI Emoji" w:cs="Segoe UI Emoji"/>
-        </w:rPr>
-        <w:t xml:space="preserve">, and </w:t>
+        <w:t>performance dashboards</w:t>
+      </w:r>
+      <w:r>
+        <w:rPr>
+          <w:rFonts w:ascii="Segoe UI Emoji" w:hAnsi="Segoe UI Emoji" w:cs="Segoe UI Emoji"/>
+        </w:rPr>
+        <w:t xml:space="preserve"> and analytical reporting</w:t>
+      </w:r>
+    </w:p>
+    <w:p>
+      <w:pPr>
+        <w:rPr>
+          <w:rFonts w:ascii="Segoe UI Emoji" w:hAnsi="Segoe UI Emoji" w:cs="Segoe UI Emoji"/>
+        </w:rPr>
+      </w:pPr>
+      <w:r>
+        <w:rPr>
+          <w:rFonts w:ascii="Segoe UI Emoji" w:hAnsi="Segoe UI Emoji" w:cs="Segoe UI Emoji"/>
+        </w:rPr>
+        <w:t xml:space="preserve">💡 </w:t>
       </w:r>
       <w:r>
         <w:rPr>
@@ -159,40 +186,14 @@
           <w:b/>
           <w:bCs/>
         </w:rPr>
-        <w:t>COUNT()</w:t>
-      </w:r>
-      <w:r>
-        <w:rPr>
-          <w:rFonts w:ascii="Segoe UI Emoji" w:hAnsi="Segoe UI Emoji" w:cs="Segoe UI Emoji"/>
-        </w:rPr>
-        <w:t xml:space="preserve"> in windowed contexts</w:t>
+        <w:t>Day 21 Challenge Question:</w:t>
       </w:r>
       <w:r>
         <w:rPr>
           <w:rFonts w:ascii="Segoe UI Emoji" w:hAnsi="Segoe UI Emoji" w:cs="Segoe UI Emoji"/>
         </w:rPr>
         <w:br/>
-        <w:t>✔️ Control window frames using ROWS BETWEEN for flexible calculations</w:t>
-      </w:r>
-      <w:r>
-        <w:rPr>
-          <w:rFonts w:ascii="Segoe UI Emoji" w:hAnsi="Segoe UI Emoji" w:cs="Segoe UI Emoji"/>
-        </w:rPr>
-        <w:br/>
-        <w:t>✔️ Compare current records to overall service averages</w:t>
-      </w:r>
-    </w:p>
-    <w:p>
-      <w:pPr>
-        <w:rPr>
-          <w:rFonts w:ascii="Segoe UI Emoji" w:hAnsi="Segoe UI Emoji" w:cs="Segoe UI Emoji"/>
-        </w:rPr>
-      </w:pPr>
-      <w:r>
-        <w:rPr>
-          <w:rFonts w:ascii="Segoe UI Emoji" w:hAnsi="Segoe UI Emoji" w:cs="Segoe UI Emoji"/>
-        </w:rPr>
-        <w:t xml:space="preserve">💡 </w:t>
+        <w:t xml:space="preserve">Create a comprehensive </w:t>
       </w:r>
       <w:r>
         <w:rPr>
@@ -200,106 +201,47 @@
           <w:b/>
           <w:bCs/>
         </w:rPr>
-        <w:t>Day 20 Challenge Question:</w:t>
+        <w:t>hospital performance dashboard</w:t>
+      </w:r>
+      <w:r>
+        <w:rPr>
+          <w:rFonts w:ascii="Segoe UI Emoji" w:hAnsi="Segoe UI Emoji" w:cs="Segoe UI Emoji"/>
+        </w:rPr>
+        <w:t xml:space="preserve"> using CTEs to calculate:</w:t>
       </w:r>
       <w:r>
         <w:rPr>
           <w:rFonts w:ascii="Segoe UI Emoji" w:hAnsi="Segoe UI Emoji" w:cs="Segoe UI Emoji"/>
         </w:rPr>
         <w:br/>
-        <w:t>Create a trend analysis showing, for each service and week:</w:t>
-      </w:r>
-    </w:p>
-    <w:p>
-      <w:pPr>
-        <w:numPr>
-          <w:ilvl w:val="0"/>
-          <w:numId w:val="5"/>
-        </w:numPr>
-        <w:rPr>
-          <w:rFonts w:ascii="Segoe UI Emoji" w:hAnsi="Segoe UI Emoji" w:cs="Segoe UI Emoji"/>
-        </w:rPr>
-      </w:pPr>
-      <w:r>
-        <w:rPr>
-          <w:rFonts w:ascii="Segoe UI Emoji" w:hAnsi="Segoe UI Emoji" w:cs="Segoe UI Emoji"/>
-        </w:rPr>
-        <w:t>week number</w:t>
-      </w:r>
-    </w:p>
-    <w:p>
-      <w:pPr>
-        <w:numPr>
-          <w:ilvl w:val="0"/>
-          <w:numId w:val="5"/>
-        </w:numPr>
-        <w:rPr>
-          <w:rFonts w:ascii="Segoe UI Emoji" w:hAnsi="Segoe UI Emoji" w:cs="Segoe UI Emoji"/>
-        </w:rPr>
-      </w:pPr>
-      <w:r>
-        <w:rPr>
-          <w:rFonts w:ascii="Segoe UI Emoji" w:hAnsi="Segoe UI Emoji" w:cs="Segoe UI Emoji"/>
-        </w:rPr>
-        <w:t>patients_admitted</w:t>
-      </w:r>
-    </w:p>
-    <w:p>
-      <w:pPr>
-        <w:numPr>
-          <w:ilvl w:val="0"/>
-          <w:numId w:val="5"/>
-        </w:numPr>
-        <w:rPr>
-          <w:rFonts w:ascii="Segoe UI Emoji" w:hAnsi="Segoe UI Emoji" w:cs="Segoe UI Emoji"/>
-        </w:rPr>
-      </w:pPr>
-      <w:r>
-        <w:rPr>
-          <w:rFonts w:ascii="Segoe UI Emoji" w:hAnsi="Segoe UI Emoji" w:cs="Segoe UI Emoji"/>
-        </w:rPr>
-        <w:t>running total of admissions (cumulative)</w:t>
-      </w:r>
-    </w:p>
-    <w:p>
-      <w:pPr>
-        <w:numPr>
-          <w:ilvl w:val="0"/>
-          <w:numId w:val="5"/>
-        </w:numPr>
-        <w:rPr>
-          <w:rFonts w:ascii="Segoe UI Emoji" w:hAnsi="Segoe UI Emoji" w:cs="Segoe UI Emoji"/>
-        </w:rPr>
-      </w:pPr>
-      <w:r>
-        <w:rPr>
-          <w:rFonts w:ascii="Segoe UI Emoji" w:hAnsi="Segoe UI Emoji" w:cs="Segoe UI Emoji"/>
-        </w:rPr>
-        <w:t>3-week moving average of patient satisfaction (current week + 2 prior weeks)</w:t>
-      </w:r>
-    </w:p>
-    <w:p>
-      <w:pPr>
-        <w:numPr>
-          <w:ilvl w:val="0"/>
-          <w:numId w:val="5"/>
-        </w:numPr>
-        <w:rPr>
-          <w:rFonts w:ascii="Segoe UI Emoji" w:hAnsi="Segoe UI Emoji" w:cs="Segoe UI Emoji"/>
-        </w:rPr>
-      </w:pPr>
-      <w:r>
-        <w:rPr>
-          <w:rFonts w:ascii="Segoe UI Emoji" w:hAnsi="Segoe UI Emoji" w:cs="Segoe UI Emoji"/>
-        </w:rPr>
-        <w:t>difference between current week admissions and service average</w:t>
+        <w:t>1️⃣ Service-level metrics (total admissions, refusals, avg satisfaction)</w:t>
       </w:r>
       <w:r>
         <w:rPr>
           <w:rFonts w:ascii="Segoe UI Emoji" w:hAnsi="Segoe UI Emoji" w:cs="Segoe UI Emoji"/>
         </w:rPr>
         <w:br/>
-        <w:t xml:space="preserve">Filter results for </w:t>
+        <w:t>2️⃣ Staff metrics per service (total staff, avg weeks present)</w:t>
+      </w:r>
+      <w:r>
+        <w:rPr>
+          <w:rFonts w:ascii="Segoe UI Emoji" w:hAnsi="Segoe UI Emoji" w:cs="Segoe UI Emoji"/>
+        </w:rPr>
+        <w:br/>
+        <w:t>3️⃣ Patient demographics (avg age, count)</w:t>
+      </w:r>
+    </w:p>
+    <w:p>
+      <w:pPr>
+        <w:rPr>
+          <w:rFonts w:ascii="Segoe UI Emoji" w:hAnsi="Segoe UI Emoji" w:cs="Segoe UI Emoji"/>
+        </w:rPr>
+      </w:pPr>
+      <w:r>
+        <w:rPr>
+          <w:rFonts w:ascii="Segoe UI Emoji" w:hAnsi="Segoe UI Emoji" w:cs="Segoe UI Emoji"/>
+        </w:rPr>
+        <w:t xml:space="preserve">Finally, combine all to generate an </w:t>
       </w:r>
       <w:r>
         <w:rPr>
@@ -307,13 +249,13 @@
           <w:b/>
           <w:bCs/>
         </w:rPr>
-        <w:t>weeks 10–20</w:t>
-      </w:r>
-      <w:r>
-        <w:rPr>
-          <w:rFonts w:ascii="Segoe UI Emoji" w:hAnsi="Segoe UI Emoji" w:cs="Segoe UI Emoji"/>
-        </w:rPr>
-        <w:t xml:space="preserve"> only.</w:t>
+        <w:t>overall performance score</w:t>
+      </w:r>
+      <w:r>
+        <w:rPr>
+          <w:rFonts w:ascii="Segoe UI Emoji" w:hAnsi="Segoe UI Emoji" w:cs="Segoe UI Emoji"/>
+        </w:rPr>
+        <w:t xml:space="preserve"> (weighted average of admission rate &amp; satisfaction) and order by the top-performing services 🏥📊</w:t>
       </w:r>
     </w:p>
     <w:p>
@@ -334,7 +276,59 @@
           <w:b/>
           <w:bCs/>
         </w:rPr>
-        <w:t>SQL Query Used:</w:t>
+        <w:t>SQL Query Snippet:</w:t>
+      </w:r>
+    </w:p>
+    <w:p>
+      <w:pPr>
+        <w:rPr>
+          <w:rFonts w:ascii="Segoe UI Emoji" w:hAnsi="Segoe UI Emoji" w:cs="Segoe UI Emoji"/>
+        </w:rPr>
+      </w:pPr>
+      <w:r>
+        <w:rPr>
+          <w:rFonts w:ascii="Segoe UI Emoji" w:hAnsi="Segoe UI Emoji" w:cs="Segoe UI Emoji"/>
+        </w:rPr>
+        <w:t>WITH</w:t>
+      </w:r>
+    </w:p>
+    <w:p>
+      <w:pPr>
+        <w:rPr>
+          <w:rFonts w:ascii="Segoe UI Emoji" w:hAnsi="Segoe UI Emoji" w:cs="Segoe UI Emoji"/>
+        </w:rPr>
+      </w:pPr>
+      <w:r>
+        <w:rPr>
+          <w:rFonts w:ascii="Segoe UI Emoji" w:hAnsi="Segoe UI Emoji" w:cs="Segoe UI Emoji"/>
+        </w:rPr>
+        <w:t>service_metrics AS (...),</w:t>
+      </w:r>
+    </w:p>
+    <w:p>
+      <w:pPr>
+        <w:rPr>
+          <w:rFonts w:ascii="Segoe UI Emoji" w:hAnsi="Segoe UI Emoji" w:cs="Segoe UI Emoji"/>
+        </w:rPr>
+      </w:pPr>
+      <w:r>
+        <w:rPr>
+          <w:rFonts w:ascii="Segoe UI Emoji" w:hAnsi="Segoe UI Emoji" w:cs="Segoe UI Emoji"/>
+        </w:rPr>
+        <w:t>staff_metrics AS (...),</w:t>
+      </w:r>
+    </w:p>
+    <w:p>
+      <w:pPr>
+        <w:rPr>
+          <w:rFonts w:ascii="Segoe UI Emoji" w:hAnsi="Segoe UI Emoji" w:cs="Segoe UI Emoji"/>
+        </w:rPr>
+      </w:pPr>
+      <w:r>
+        <w:rPr>
+          <w:rFonts w:ascii="Segoe UI Emoji" w:hAnsi="Segoe UI Emoji" w:cs="Segoe UI Emoji"/>
+        </w:rPr>
+        <w:t>patient_demographics AS (...)</w:t>
       </w:r>
     </w:p>
     <w:p>
@@ -360,137 +354,137 @@
         <w:rPr>
           <w:rFonts w:ascii="Segoe UI Emoji" w:hAnsi="Segoe UI Emoji" w:cs="Segoe UI Emoji"/>
         </w:rPr>
-        <w:t xml:space="preserve">    service,</w:t>
-      </w:r>
-    </w:p>
-    <w:p>
-      <w:pPr>
-        <w:rPr>
-          <w:rFonts w:ascii="Segoe UI Emoji" w:hAnsi="Segoe UI Emoji" w:cs="Segoe UI Emoji"/>
-        </w:rPr>
-      </w:pPr>
-      <w:r>
-        <w:rPr>
-          <w:rFonts w:ascii="Segoe UI Emoji" w:hAnsi="Segoe UI Emoji" w:cs="Segoe UI Emoji"/>
-        </w:rPr>
-        <w:t xml:space="preserve">    week,</w:t>
-      </w:r>
-    </w:p>
-    <w:p>
-      <w:pPr>
-        <w:rPr>
-          <w:rFonts w:ascii="Segoe UI Emoji" w:hAnsi="Segoe UI Emoji" w:cs="Segoe UI Emoji"/>
-        </w:rPr>
-      </w:pPr>
-      <w:r>
-        <w:rPr>
-          <w:rFonts w:ascii="Segoe UI Emoji" w:hAnsi="Segoe UI Emoji" w:cs="Segoe UI Emoji"/>
-        </w:rPr>
-        <w:t xml:space="preserve">    patients_admitted,</w:t>
-      </w:r>
-    </w:p>
-    <w:p>
-      <w:pPr>
-        <w:rPr>
-          <w:rFonts w:ascii="Segoe UI Emoji" w:hAnsi="Segoe UI Emoji" w:cs="Segoe UI Emoji"/>
-        </w:rPr>
-      </w:pPr>
-      <w:r>
-        <w:rPr>
-          <w:rFonts w:ascii="Segoe UI Emoji" w:hAnsi="Segoe UI Emoji" w:cs="Segoe UI Emoji"/>
-        </w:rPr>
-        <w:t xml:space="preserve">    SUM(patients_admitted) OVER (PARTITION BY service ORDER BY week) AS cumulative_admissions,</w:t>
-      </w:r>
-    </w:p>
-    <w:p>
-      <w:pPr>
-        <w:rPr>
-          <w:rFonts w:ascii="Segoe UI Emoji" w:hAnsi="Segoe UI Emoji" w:cs="Segoe UI Emoji"/>
-        </w:rPr>
-      </w:pPr>
-      <w:r>
-        <w:rPr>
-          <w:rFonts w:ascii="Segoe UI Emoji" w:hAnsi="Segoe UI Emoji" w:cs="Segoe UI Emoji"/>
-        </w:rPr>
-        <w:t xml:space="preserve">    ROUND(AVG(patient_satisfaction) OVER (</w:t>
-      </w:r>
-    </w:p>
-    <w:p>
-      <w:pPr>
-        <w:rPr>
-          <w:rFonts w:ascii="Segoe UI Emoji" w:hAnsi="Segoe UI Emoji" w:cs="Segoe UI Emoji"/>
-        </w:rPr>
-      </w:pPr>
-      <w:r>
-        <w:rPr>
-          <w:rFonts w:ascii="Segoe UI Emoji" w:hAnsi="Segoe UI Emoji" w:cs="Segoe UI Emoji"/>
-        </w:rPr>
-        <w:t xml:space="preserve">        PARTITION BY service</w:t>
-      </w:r>
-    </w:p>
-    <w:p>
-      <w:pPr>
-        <w:rPr>
-          <w:rFonts w:ascii="Segoe UI Emoji" w:hAnsi="Segoe UI Emoji" w:cs="Segoe UI Emoji"/>
-        </w:rPr>
-      </w:pPr>
-      <w:r>
-        <w:rPr>
-          <w:rFonts w:ascii="Segoe UI Emoji" w:hAnsi="Segoe UI Emoji" w:cs="Segoe UI Emoji"/>
-        </w:rPr>
-        <w:t xml:space="preserve">        ORDER BY week</w:t>
-      </w:r>
-    </w:p>
-    <w:p>
-      <w:pPr>
-        <w:rPr>
-          <w:rFonts w:ascii="Segoe UI Emoji" w:hAnsi="Segoe UI Emoji" w:cs="Segoe UI Emoji"/>
-        </w:rPr>
-      </w:pPr>
-      <w:r>
-        <w:rPr>
-          <w:rFonts w:ascii="Segoe UI Emoji" w:hAnsi="Segoe UI Emoji" w:cs="Segoe UI Emoji"/>
-        </w:rPr>
-        <w:t xml:space="preserve">        ROWS BETWEEN 2 PRECEDING AND CURRENT ROW</w:t>
-      </w:r>
-    </w:p>
-    <w:p>
-      <w:pPr>
-        <w:rPr>
-          <w:rFonts w:ascii="Segoe UI Emoji" w:hAnsi="Segoe UI Emoji" w:cs="Segoe UI Emoji"/>
-        </w:rPr>
-      </w:pPr>
-      <w:r>
-        <w:rPr>
-          <w:rFonts w:ascii="Segoe UI Emoji" w:hAnsi="Segoe UI Emoji" w:cs="Segoe UI Emoji"/>
-        </w:rPr>
-        <w:t xml:space="preserve">    ), 2) AS moving_3week_avg,</w:t>
-      </w:r>
-    </w:p>
-    <w:p>
-      <w:pPr>
-        <w:rPr>
-          <w:rFonts w:ascii="Segoe UI Emoji" w:hAnsi="Segoe UI Emoji" w:cs="Segoe UI Emoji"/>
-        </w:rPr>
-      </w:pPr>
-      <w:r>
-        <w:rPr>
-          <w:rFonts w:ascii="Segoe UI Emoji" w:hAnsi="Segoe UI Emoji" w:cs="Segoe UI Emoji"/>
-        </w:rPr>
-        <w:t xml:space="preserve">    patients_admitted - AVG(patients_admitted) OVER (PARTITION BY service) AS diff_from_avg_admissions</w:t>
-      </w:r>
-    </w:p>
-    <w:p>
-      <w:pPr>
-        <w:rPr>
-          <w:rFonts w:ascii="Segoe UI Emoji" w:hAnsi="Segoe UI Emoji" w:cs="Segoe UI Emoji"/>
-        </w:rPr>
-      </w:pPr>
-      <w:r>
-        <w:rPr>
-          <w:rFonts w:ascii="Segoe UI Emoji" w:hAnsi="Segoe UI Emoji" w:cs="Segoe UI Emoji"/>
-        </w:rPr>
-        <w:t>FROM services_weekly</w:t>
+        <w:t xml:space="preserve">    sm.service,</w:t>
+      </w:r>
+    </w:p>
+    <w:p>
+      <w:pPr>
+        <w:rPr>
+          <w:rFonts w:ascii="Segoe UI Emoji" w:hAnsi="Segoe UI Emoji" w:cs="Segoe UI Emoji"/>
+        </w:rPr>
+      </w:pPr>
+      <w:r>
+        <w:rPr>
+          <w:rFonts w:ascii="Segoe UI Emoji" w:hAnsi="Segoe UI Emoji" w:cs="Segoe UI Emoji"/>
+        </w:rPr>
+        <w:t xml:space="preserve">    sm.total_admissions,</w:t>
+      </w:r>
+    </w:p>
+    <w:p>
+      <w:pPr>
+        <w:rPr>
+          <w:rFonts w:ascii="Segoe UI Emoji" w:hAnsi="Segoe UI Emoji" w:cs="Segoe UI Emoji"/>
+        </w:rPr>
+      </w:pPr>
+      <w:r>
+        <w:rPr>
+          <w:rFonts w:ascii="Segoe UI Emoji" w:hAnsi="Segoe UI Emoji" w:cs="Segoe UI Emoji"/>
+        </w:rPr>
+        <w:t xml:space="preserve">    sm.total_refusals,</w:t>
+      </w:r>
+    </w:p>
+    <w:p>
+      <w:pPr>
+        <w:rPr>
+          <w:rFonts w:ascii="Segoe UI Emoji" w:hAnsi="Segoe UI Emoji" w:cs="Segoe UI Emoji"/>
+        </w:rPr>
+      </w:pPr>
+      <w:r>
+        <w:rPr>
+          <w:rFonts w:ascii="Segoe UI Emoji" w:hAnsi="Segoe UI Emoji" w:cs="Segoe UI Emoji"/>
+        </w:rPr>
+        <w:t xml:space="preserve">    sm.avg_satisfaction,</w:t>
+      </w:r>
+    </w:p>
+    <w:p>
+      <w:pPr>
+        <w:rPr>
+          <w:rFonts w:ascii="Segoe UI Emoji" w:hAnsi="Segoe UI Emoji" w:cs="Segoe UI Emoji"/>
+        </w:rPr>
+      </w:pPr>
+      <w:r>
+        <w:rPr>
+          <w:rFonts w:ascii="Segoe UI Emoji" w:hAnsi="Segoe UI Emoji" w:cs="Segoe UI Emoji"/>
+        </w:rPr>
+        <w:t xml:space="preserve">    st.total_staff,</w:t>
+      </w:r>
+    </w:p>
+    <w:p>
+      <w:pPr>
+        <w:rPr>
+          <w:rFonts w:ascii="Segoe UI Emoji" w:hAnsi="Segoe UI Emoji" w:cs="Segoe UI Emoji"/>
+        </w:rPr>
+      </w:pPr>
+      <w:r>
+        <w:rPr>
+          <w:rFonts w:ascii="Segoe UI Emoji" w:hAnsi="Segoe UI Emoji" w:cs="Segoe UI Emoji"/>
+        </w:rPr>
+        <w:t xml:space="preserve">    st.avg_weeks_present,</w:t>
+      </w:r>
+    </w:p>
+    <w:p>
+      <w:pPr>
+        <w:rPr>
+          <w:rFonts w:ascii="Segoe UI Emoji" w:hAnsi="Segoe UI Emoji" w:cs="Segoe UI Emoji"/>
+        </w:rPr>
+      </w:pPr>
+      <w:r>
+        <w:rPr>
+          <w:rFonts w:ascii="Segoe UI Emoji" w:hAnsi="Segoe UI Emoji" w:cs="Segoe UI Emoji"/>
+        </w:rPr>
+        <w:t xml:space="preserve">    pd.total_patients,</w:t>
+      </w:r>
+    </w:p>
+    <w:p>
+      <w:pPr>
+        <w:rPr>
+          <w:rFonts w:ascii="Segoe UI Emoji" w:hAnsi="Segoe UI Emoji" w:cs="Segoe UI Emoji"/>
+        </w:rPr>
+      </w:pPr>
+      <w:r>
+        <w:rPr>
+          <w:rFonts w:ascii="Segoe UI Emoji" w:hAnsi="Segoe UI Emoji" w:cs="Segoe UI Emoji"/>
+        </w:rPr>
+        <w:t xml:space="preserve">    pd.avg_age,</w:t>
+      </w:r>
+    </w:p>
+    <w:p>
+      <w:pPr>
+        <w:rPr>
+          <w:rFonts w:ascii="Segoe UI Emoji" w:hAnsi="Segoe UI Emoji" w:cs="Segoe UI Emoji"/>
+        </w:rPr>
+      </w:pPr>
+      <w:r>
+        <w:rPr>
+          <w:rFonts w:ascii="Segoe UI Emoji" w:hAnsi="Segoe UI Emoji" w:cs="Segoe UI Emoji"/>
+        </w:rPr>
+        <w:t xml:space="preserve">    ROUND(0.6 * (100.0 * sm.total_admissions / </w:t>
+      </w:r>
+    </w:p>
+    <w:p>
+      <w:pPr>
+        <w:rPr>
+          <w:rFonts w:ascii="Segoe UI Emoji" w:hAnsi="Segoe UI Emoji" w:cs="Segoe UI Emoji"/>
+        </w:rPr>
+      </w:pPr>
+      <w:r>
+        <w:rPr>
+          <w:rFonts w:ascii="Segoe UI Emoji" w:hAnsi="Segoe UI Emoji" w:cs="Segoe UI Emoji"/>
+        </w:rPr>
+        <w:t xml:space="preserve">    (sm.total_admissions + sm.total_refusals)) </w:t>
+      </w:r>
+    </w:p>
+    <w:p>
+      <w:pPr>
+        <w:rPr>
+          <w:rFonts w:ascii="Segoe UI Emoji" w:hAnsi="Segoe UI Emoji" w:cs="Segoe UI Emoji"/>
+        </w:rPr>
+      </w:pPr>
+      <w:r>
+        <w:rPr>
+          <w:rFonts w:ascii="Segoe UI Emoji" w:hAnsi="Segoe UI Emoji" w:cs="Segoe UI Emoji"/>
+        </w:rPr>
+        <w:t xml:space="preserve">    + 0.4 * sm.avg_satisfaction, 2) AS performance_score</w:t>
       </w:r>
     </w:p>
     <w:p>
@@ -504,33 +498,59 @@
           <w:rFonts w:ascii="Segoe UI Emoji" w:hAnsi="Segoe UI Emoji" w:cs="Segoe UI Emoji"/>
         </w:rPr>
         <w:lastRenderedPageBreak/>
-        <w:t>WHERE week BETWEEN 10 AND 20</w:t>
-      </w:r>
-    </w:p>
-    <w:p>
-      <w:pPr>
-        <w:rPr>
-          <w:rFonts w:ascii="Segoe UI Emoji" w:hAnsi="Segoe UI Emoji" w:cs="Segoe UI Emoji"/>
-        </w:rPr>
-      </w:pPr>
-      <w:r>
-        <w:rPr>
-          <w:rFonts w:ascii="Segoe UI Emoji" w:hAnsi="Segoe UI Emoji" w:cs="Segoe UI Emoji"/>
-        </w:rPr>
-        <w:t>ORDER BY service, week;</w:t>
-      </w:r>
-    </w:p>
-    <w:p>
-      <w:pPr>
-        <w:rPr>
-          <w:rFonts w:ascii="Segoe UI Emoji" w:hAnsi="Segoe UI Emoji" w:cs="Segoe UI Emoji"/>
-        </w:rPr>
-      </w:pPr>
-      <w:r>
-        <w:rPr>
-          <w:rFonts w:ascii="Segoe UI Emoji" w:hAnsi="Segoe UI Emoji" w:cs="Segoe UI Emoji"/>
-        </w:rPr>
-        <w:t xml:space="preserve">This challenge gave me a deeper understanding of how </w:t>
+        <w:t>FROM service_metrics sm</w:t>
+      </w:r>
+    </w:p>
+    <w:p>
+      <w:pPr>
+        <w:rPr>
+          <w:rFonts w:ascii="Segoe UI Emoji" w:hAnsi="Segoe UI Emoji" w:cs="Segoe UI Emoji"/>
+        </w:rPr>
+      </w:pPr>
+      <w:r>
+        <w:rPr>
+          <w:rFonts w:ascii="Segoe UI Emoji" w:hAnsi="Segoe UI Emoji" w:cs="Segoe UI Emoji"/>
+        </w:rPr>
+        <w:t>LEFT JOIN staff_metrics st ON sm.service = st.service</w:t>
+      </w:r>
+    </w:p>
+    <w:p>
+      <w:pPr>
+        <w:rPr>
+          <w:rFonts w:ascii="Segoe UI Emoji" w:hAnsi="Segoe UI Emoji" w:cs="Segoe UI Emoji"/>
+        </w:rPr>
+      </w:pPr>
+      <w:r>
+        <w:rPr>
+          <w:rFonts w:ascii="Segoe UI Emoji" w:hAnsi="Segoe UI Emoji" w:cs="Segoe UI Emoji"/>
+        </w:rPr>
+        <w:t>LEFT JOIN patient_demographics pd ON sm.service = pd.service</w:t>
+      </w:r>
+    </w:p>
+    <w:p>
+      <w:pPr>
+        <w:rPr>
+          <w:rFonts w:ascii="Segoe UI Emoji" w:hAnsi="Segoe UI Emoji" w:cs="Segoe UI Emoji"/>
+        </w:rPr>
+      </w:pPr>
+      <w:r>
+        <w:rPr>
+          <w:rFonts w:ascii="Segoe UI Emoji" w:hAnsi="Segoe UI Emoji" w:cs="Segoe UI Emoji"/>
+        </w:rPr>
+        <w:t>ORDER BY performance_score DESC;</w:t>
+      </w:r>
+    </w:p>
+    <w:p>
+      <w:pPr>
+        <w:rPr>
+          <w:rFonts w:ascii="Segoe UI Emoji" w:hAnsi="Segoe UI Emoji" w:cs="Segoe UI Emoji"/>
+        </w:rPr>
+      </w:pPr>
+      <w:r>
+        <w:rPr>
+          <w:rFonts w:ascii="Segoe UI Emoji" w:hAnsi="Segoe UI Emoji" w:cs="Segoe UI Emoji"/>
+        </w:rPr>
+        <w:t xml:space="preserve">This challenge showed how </w:t>
       </w:r>
       <w:r>
         <w:rPr>
@@ -538,13 +558,13 @@
           <w:b/>
           <w:bCs/>
         </w:rPr>
-        <w:t>window functions</w:t>
-      </w:r>
-      <w:r>
-        <w:rPr>
-          <w:rFonts w:ascii="Segoe UI Emoji" w:hAnsi="Segoe UI Emoji" w:cs="Segoe UI Emoji"/>
-        </w:rPr>
-        <w:t xml:space="preserve"> can analyze trends, spot patterns, and compare performance across time — all within a single SQL query! 🚀</w:t>
+        <w:t>CTEs bring clarity and structure</w:t>
+      </w:r>
+      <w:r>
+        <w:rPr>
+          <w:rFonts w:ascii="Segoe UI Emoji" w:hAnsi="Segoe UI Emoji" w:cs="Segoe UI Emoji"/>
+        </w:rPr>
+        <w:t xml:space="preserve"> to even the most complex SQL reports — turning multi-layered logic into elegant, readable code 💡</w:t>
       </w:r>
     </w:p>
     <w:p>
@@ -610,18 +630,24 @@
         </w:rPr>
         <w:t>@DPDzero</w:t>
       </w:r>
-    </w:p>
-    <w:p>
-      <w:pPr>
-        <w:rPr>
-          <w:rFonts w:ascii="Segoe UI Emoji" w:hAnsi="Segoe UI Emoji" w:cs="Segoe UI Emoji"/>
-        </w:rPr>
-      </w:pPr>
-      <w:r>
-        <w:rPr>
-          <w:rFonts w:ascii="Segoe UI Emoji" w:hAnsi="Segoe UI Emoji" w:cs="Segoe UI Emoji"/>
-        </w:rPr>
-        <w:t>#IDCWithSQL #IndianDataClub #SQLChallenge #LearnWithIDC #SQLLearning #DataAnalytics #DataScience #Database #21DaysChallenge #DPDzero #SQL #WindowFunctions #MovingAverage #RunningTotal #Analytics</w:t>
+      <w:r>
+        <w:rPr>
+          <w:rFonts w:ascii="Segoe UI Emoji" w:hAnsi="Segoe UI Emoji" w:cs="Segoe UI Emoji"/>
+        </w:rPr>
+        <w:t xml:space="preserve"> 🚀</w:t>
+      </w:r>
+    </w:p>
+    <w:p>
+      <w:pPr>
+        <w:rPr>
+          <w:rFonts w:ascii="Segoe UI Emoji" w:hAnsi="Segoe UI Emoji" w:cs="Segoe UI Emoji"/>
+        </w:rPr>
+      </w:pPr>
+      <w:r>
+        <w:rPr>
+          <w:rFonts w:ascii="Segoe UI Emoji" w:hAnsi="Segoe UI Emoji" w:cs="Segoe UI Emoji"/>
+        </w:rPr>
+        <w:t>#IDCWithSQL #IndianDataClub #SQLChallenge #LearnWithIDC #SQLLearning #DataAnalytics #DataScience #Database #21DaysChallenge #DPDzero</w:t>
       </w:r>
     </w:p>
     <w:p/>

</xml_diff>